<commit_message>
feat: added chapters, files, updated chapter "daten"
</commit_message>
<xml_diff>
--- a/planning/documents/Gliederung Bachelorthesis.docx
+++ b/planning/documents/Gliederung Bachelorthesis.docx
@@ -111,7 +111,10 @@
         </w:numPr>
       </w:pPr>
       <w:r>
-        <w:t>Überblick über aktuelle Ansätze und Werkzeuge zur Extraktion von Copyright-Informationen.</w:t>
+        <w:t xml:space="preserve">Das </w:t>
+      </w:r>
+      <w:r>
+        <w:t>ScanCode Toolkit</w:t>
       </w:r>
     </w:p>
     <w:p>
@@ -123,13 +126,10 @@
         </w:numPr>
       </w:pPr>
       <w:r>
-        <w:t>Analyse bestehender Lösungen</w:t>
-      </w:r>
-      <w:r>
-        <w:t xml:space="preserve"> </w:t>
-      </w:r>
-      <w:r>
-        <w:t>und deren Schwächen.</w:t>
+        <w:t xml:space="preserve">Der </w:t>
+      </w:r>
+      <w:r>
+        <w:t>ScanCode Service</w:t>
       </w:r>
     </w:p>
     <w:p>
@@ -141,7 +141,49 @@
         </w:numPr>
       </w:pPr>
       <w:r>
+        <w:t>Analyse bestehender Lösungen</w:t>
+      </w:r>
+      <w:r>
+        <w:t xml:space="preserve"> </w:t>
+      </w:r>
+      <w:r>
+        <w:t>und deren Schwächen.</w:t>
+      </w:r>
+    </w:p>
+    <w:p>
+      <w:pPr>
+        <w:pStyle w:val="Listenabsatz"/>
+        <w:numPr>
+          <w:ilvl w:val="1"/>
+          <w:numId w:val="22"/>
+        </w:numPr>
+      </w:pPr>
+      <w:r>
+        <w:t>Erläuterung der Policy und Einordnung der vorhandenen Lösungen</w:t>
+      </w:r>
+    </w:p>
+    <w:p>
+      <w:pPr>
+        <w:pStyle w:val="Listenabsatz"/>
+        <w:numPr>
+          <w:ilvl w:val="1"/>
+          <w:numId w:val="22"/>
+        </w:numPr>
+      </w:pPr>
+      <w:r>
         <w:t>Vorstellung von Large Language Models und deren Potenzial für die Extraktion unstrukturierter Daten.</w:t>
+      </w:r>
+    </w:p>
+    <w:p>
+      <w:pPr>
+        <w:pStyle w:val="Listenabsatz"/>
+        <w:numPr>
+          <w:ilvl w:val="1"/>
+          <w:numId w:val="22"/>
+        </w:numPr>
+      </w:pPr>
+      <w:r>
+        <w:t>Verwandte Arbeiten</w:t>
       </w:r>
     </w:p>
     <w:p>
@@ -161,7 +203,7 @@
           <w:b/>
           <w:bCs/>
         </w:rPr>
-        <w:t>Benchmark und Modellauswahl</w:t>
+        <w:t>Anforderungen</w:t>
       </w:r>
     </w:p>
     <w:p>
@@ -173,7 +215,7 @@
         </w:numPr>
       </w:pPr>
       <w:r>
-        <w:t>Definition der Auswahlkriterien für geeignete Sprachmodelle.</w:t>
+        <w:t>Funktionale Anforderungen und ihre Priorisierung</w:t>
       </w:r>
     </w:p>
     <w:p>
@@ -185,49 +227,7 @@
         </w:numPr>
       </w:pPr>
       <w:r>
-        <w:t>Konzeption des Benchmarks</w:t>
-      </w:r>
-      <w:r>
-        <w:t xml:space="preserve"> anhand der genannten Auswahlkriterien.</w:t>
-      </w:r>
-    </w:p>
-    <w:p>
-      <w:pPr>
-        <w:pStyle w:val="Listenabsatz"/>
-        <w:numPr>
-          <w:ilvl w:val="1"/>
-          <w:numId w:val="22"/>
-        </w:numPr>
-      </w:pPr>
-      <w:r>
-        <w:t>Erstellung eines Testdatensatzes für die Durchführung eines Benchmarks.</w:t>
-      </w:r>
-    </w:p>
-    <w:p>
-      <w:pPr>
-        <w:pStyle w:val="Listenabsatz"/>
-        <w:numPr>
-          <w:ilvl w:val="1"/>
-          <w:numId w:val="22"/>
-        </w:numPr>
-      </w:pPr>
-      <w:r>
-        <w:t>Durchführung des Benchmarks und Auswertung der Ergebnisse.</w:t>
-      </w:r>
-    </w:p>
-    <w:p>
-      <w:pPr>
-        <w:pStyle w:val="Listenabsatz"/>
-        <w:numPr>
-          <w:ilvl w:val="1"/>
-          <w:numId w:val="22"/>
-        </w:numPr>
-      </w:pPr>
-      <w:r>
-        <w:t>Begründete Auswahl des Modells für die Implementierung des Copyright- Scanners.</w:t>
-      </w:r>
-      <w:r>
-        <w:tab/>
+        <w:t>Nicht-funktionale Anforderungen und ihre Priorisierung</w:t>
       </w:r>
     </w:p>
     <w:p>
@@ -247,7 +247,7 @@
           <w:b/>
           <w:bCs/>
         </w:rPr>
-        <w:t>Experimente zur LLM-gestützten Extraktion</w:t>
+        <w:t>Daten</w:t>
       </w:r>
     </w:p>
     <w:p>
@@ -257,15 +257,13 @@
           <w:ilvl w:val="1"/>
           <w:numId w:val="22"/>
         </w:numPr>
-      </w:pPr>
-      <w:r>
-        <w:t>B</w:t>
-      </w:r>
-      <w:r>
-        <w:t>eschreibung der Extraktionsexperimente und Formulierung einer Erwartungshaltung</w:t>
-      </w:r>
-      <w:r>
-        <w:t>.</w:t>
+        <w:rPr>
+          <w:b/>
+          <w:bCs/>
+        </w:rPr>
+      </w:pPr>
+      <w:r>
+        <w:t>Wahl der Datenquelle</w:t>
       </w:r>
     </w:p>
     <w:p>
@@ -275,9 +273,13 @@
           <w:ilvl w:val="1"/>
           <w:numId w:val="22"/>
         </w:numPr>
-      </w:pPr>
-      <w:r>
-        <w:t>Identifikation problematischer Copyrights und Lizenztexte.</w:t>
+        <w:rPr>
+          <w:b/>
+          <w:bCs/>
+        </w:rPr>
+      </w:pPr>
+      <w:r>
+        <w:t>Erzeugung des Ausgangsdatensatzes</w:t>
       </w:r>
     </w:p>
     <w:p>
@@ -287,9 +289,13 @@
           <w:ilvl w:val="1"/>
           <w:numId w:val="22"/>
         </w:numPr>
-      </w:pPr>
-      <w:r>
-        <w:t>Durchführung von Extraktionsexperimenten mittels Prompt Engineering und Evaluierung der Ergebnisse.</w:t>
+        <w:rPr>
+          <w:b/>
+          <w:bCs/>
+        </w:rPr>
+      </w:pPr>
+      <w:r>
+        <w:t>Analyse des Datensatzes und Kategorisierung der Daten</w:t>
       </w:r>
     </w:p>
     <w:p>
@@ -299,9 +305,13 @@
           <w:ilvl w:val="1"/>
           <w:numId w:val="22"/>
         </w:numPr>
-      </w:pPr>
-      <w:r>
-        <w:t>Nutzung eines weiteren LLMs zur Validierung der Ergebnisse.</w:t>
+        <w:rPr>
+          <w:b/>
+          <w:bCs/>
+        </w:rPr>
+      </w:pPr>
+      <w:r>
+        <w:t>Herausforderungen bei der Datenaggregation</w:t>
       </w:r>
     </w:p>
     <w:p>
@@ -311,15 +321,13 @@
           <w:ilvl w:val="1"/>
           <w:numId w:val="22"/>
         </w:numPr>
-      </w:pPr>
-      <w:r>
-        <w:t>Konzeption einer Umsetzung mit</w:t>
-      </w:r>
-      <w:r>
-        <w:t xml:space="preserve"> H</w:t>
-      </w:r>
-      <w:r>
-        <w:t>ilfe von Fine-Tuning.</w:t>
+        <w:rPr>
+          <w:b/>
+          <w:bCs/>
+        </w:rPr>
+      </w:pPr>
+      <w:r>
+        <w:t>Qualität der Daten</w:t>
       </w:r>
     </w:p>
     <w:p>
@@ -339,7 +347,7 @@
           <w:b/>
           <w:bCs/>
         </w:rPr>
-        <w:t>Implementierung des Copyright-Scanners</w:t>
+        <w:t>Benchmark und Modellauswahl</w:t>
       </w:r>
     </w:p>
     <w:p>
@@ -351,10 +359,7 @@
         </w:numPr>
       </w:pPr>
       <w:r>
-        <w:t>Funktionale &amp; nicht-funktionale Anforderungen</w:t>
-      </w:r>
-      <w:r>
-        <w:t>.</w:t>
+        <w:t>Definition der Auswahlkriterien für geeignete Sprachmodelle.</w:t>
       </w:r>
     </w:p>
     <w:p>
@@ -366,7 +371,10 @@
         </w:numPr>
       </w:pPr>
       <w:r>
-        <w:t>Konzeption des Copyright-Scanners.</w:t>
+        <w:t>Konzeption des Benchmarks</w:t>
+      </w:r>
+      <w:r>
+        <w:t xml:space="preserve"> anhand der genannten Auswahlkriterien.</w:t>
       </w:r>
     </w:p>
     <w:p>
@@ -378,7 +386,7 @@
         </w:numPr>
       </w:pPr>
       <w:r>
-        <w:t>Beschreiben der Schnittstellen und Integration in bestehende Systeme.</w:t>
+        <w:t>Erstellung eines Testdatensatzes für die Durchführung eines Benchmarks.</w:t>
       </w:r>
     </w:p>
     <w:p>
@@ -390,7 +398,22 @@
         </w:numPr>
       </w:pPr>
       <w:r>
-        <w:t>Dokumentation des Copyright-Scanners und seiner Komponenten.</w:t>
+        <w:t>Durchführung des Benchmarks und Auswertung der Ergebnisse.</w:t>
+      </w:r>
+    </w:p>
+    <w:p>
+      <w:pPr>
+        <w:pStyle w:val="Listenabsatz"/>
+        <w:numPr>
+          <w:ilvl w:val="1"/>
+          <w:numId w:val="22"/>
+        </w:numPr>
+      </w:pPr>
+      <w:r>
+        <w:t>Begründete Auswahl des Modells für die Implementierung des Copyright- Scanners.</w:t>
+      </w:r>
+      <w:r>
+        <w:tab/>
       </w:r>
     </w:p>
     <w:p>
@@ -410,7 +433,7 @@
           <w:b/>
           <w:bCs/>
         </w:rPr>
-        <w:t>Evaluation und Bewertung der Ergebnisse</w:t>
+        <w:t>Experimente zur LLM-gestützten Extraktion</w:t>
       </w:r>
     </w:p>
     <w:p>
@@ -422,7 +445,10 @@
         </w:numPr>
       </w:pPr>
       <w:r>
-        <w:t>Definition der Evaluationskriterien</w:t>
+        <w:t>B</w:t>
+      </w:r>
+      <w:r>
+        <w:t>eschreibung der Extraktionsexperimente und Formulierung einer Erwartungshaltung</w:t>
       </w:r>
       <w:r>
         <w:t>.</w:t>
@@ -437,7 +463,7 @@
         </w:numPr>
       </w:pPr>
       <w:r>
-        <w:t>Analyse der Ergebnisse anhand der Evaluationskriterien.</w:t>
+        <w:t>Identifikation problematischer Copyrights und Lizenztexte.</w:t>
       </w:r>
     </w:p>
     <w:p>
@@ -449,10 +475,37 @@
         </w:numPr>
       </w:pPr>
       <w:r>
-        <w:t>Vergleich der Evaluierungsergebnisse mit bestehenden Lösungen</w:t>
-      </w:r>
-      <w:r>
-        <w:t>.</w:t>
+        <w:t>Durchführung von Extraktionsexperimenten mittels Prompt Engineering und Evaluierung der Ergebnisse.</w:t>
+      </w:r>
+    </w:p>
+    <w:p>
+      <w:pPr>
+        <w:pStyle w:val="Listenabsatz"/>
+        <w:numPr>
+          <w:ilvl w:val="1"/>
+          <w:numId w:val="22"/>
+        </w:numPr>
+      </w:pPr>
+      <w:r>
+        <w:t>Nutzung eines weiteren LLMs zur Validierung der Ergebnisse.</w:t>
+      </w:r>
+    </w:p>
+    <w:p>
+      <w:pPr>
+        <w:pStyle w:val="Listenabsatz"/>
+        <w:numPr>
+          <w:ilvl w:val="1"/>
+          <w:numId w:val="22"/>
+        </w:numPr>
+      </w:pPr>
+      <w:r>
+        <w:t>Konzeption einer Umsetzung mit</w:t>
+      </w:r>
+      <w:r>
+        <w:t xml:space="preserve"> H</w:t>
+      </w:r>
+      <w:r>
+        <w:t>ilfe von Fine-Tuning.</w:t>
       </w:r>
     </w:p>
     <w:p>
@@ -472,7 +525,7 @@
           <w:b/>
           <w:bCs/>
         </w:rPr>
-        <w:t>Diskussion</w:t>
+        <w:t>Implementierung des Copyright-Scanners</w:t>
       </w:r>
     </w:p>
     <w:p>
@@ -484,10 +537,10 @@
         </w:numPr>
       </w:pPr>
       <w:r>
-        <w:t>I</w:t>
-      </w:r>
-      <w:r>
-        <w:t>nterpretation der Ergebnisse im Kontext der ursprünglichen Problemstellung.</w:t>
+        <w:t>Funktionale &amp; nicht-funktionale Anforderungen</w:t>
+      </w:r>
+      <w:r>
+        <w:t>.</w:t>
       </w:r>
     </w:p>
     <w:p>
@@ -499,7 +552,7 @@
         </w:numPr>
       </w:pPr>
       <w:r>
-        <w:t>Reflexion über Herausforderungen und Limitationen bei der Umsetzung und Evaluierung.</w:t>
+        <w:t>Konzeption des Copyright-Scanners.</w:t>
       </w:r>
     </w:p>
     <w:p>
@@ -512,6 +565,139 @@
       </w:pPr>
       <w:r>
         <w:lastRenderedPageBreak/>
+        <w:t>Beschreiben der Schnittstellen und Integration in bestehende Systeme.</w:t>
+      </w:r>
+    </w:p>
+    <w:p>
+      <w:pPr>
+        <w:pStyle w:val="Listenabsatz"/>
+        <w:numPr>
+          <w:ilvl w:val="1"/>
+          <w:numId w:val="22"/>
+        </w:numPr>
+      </w:pPr>
+      <w:r>
+        <w:t>Dokumentation des Copyright-Scanners und seiner Komponenten.</w:t>
+      </w:r>
+    </w:p>
+    <w:p>
+      <w:pPr>
+        <w:pStyle w:val="Listenabsatz"/>
+        <w:numPr>
+          <w:ilvl w:val="0"/>
+          <w:numId w:val="22"/>
+        </w:numPr>
+        <w:rPr>
+          <w:b/>
+          <w:bCs/>
+        </w:rPr>
+      </w:pPr>
+      <w:r>
+        <w:rPr>
+          <w:b/>
+          <w:bCs/>
+        </w:rPr>
+        <w:t>Evaluation und Bewertung der Ergebnisse</w:t>
+      </w:r>
+    </w:p>
+    <w:p>
+      <w:pPr>
+        <w:pStyle w:val="Listenabsatz"/>
+        <w:numPr>
+          <w:ilvl w:val="1"/>
+          <w:numId w:val="22"/>
+        </w:numPr>
+      </w:pPr>
+      <w:r>
+        <w:t>Definition der Evaluationskriterien</w:t>
+      </w:r>
+      <w:r>
+        <w:t>.</w:t>
+      </w:r>
+    </w:p>
+    <w:p>
+      <w:pPr>
+        <w:pStyle w:val="Listenabsatz"/>
+        <w:numPr>
+          <w:ilvl w:val="1"/>
+          <w:numId w:val="22"/>
+        </w:numPr>
+      </w:pPr>
+      <w:r>
+        <w:t>Analyse der Ergebnisse anhand der Evaluationskriterien.</w:t>
+      </w:r>
+    </w:p>
+    <w:p>
+      <w:pPr>
+        <w:pStyle w:val="Listenabsatz"/>
+        <w:numPr>
+          <w:ilvl w:val="1"/>
+          <w:numId w:val="22"/>
+        </w:numPr>
+      </w:pPr>
+      <w:r>
+        <w:t>Vergleich der Evaluierungsergebnisse mit bestehenden Lösungen</w:t>
+      </w:r>
+      <w:r>
+        <w:t>.</w:t>
+      </w:r>
+    </w:p>
+    <w:p>
+      <w:pPr>
+        <w:pStyle w:val="Listenabsatz"/>
+        <w:numPr>
+          <w:ilvl w:val="0"/>
+          <w:numId w:val="22"/>
+        </w:numPr>
+        <w:rPr>
+          <w:b/>
+          <w:bCs/>
+        </w:rPr>
+      </w:pPr>
+      <w:r>
+        <w:rPr>
+          <w:b/>
+          <w:bCs/>
+        </w:rPr>
+        <w:t>Diskussion</w:t>
+      </w:r>
+    </w:p>
+    <w:p>
+      <w:pPr>
+        <w:pStyle w:val="Listenabsatz"/>
+        <w:numPr>
+          <w:ilvl w:val="1"/>
+          <w:numId w:val="22"/>
+        </w:numPr>
+      </w:pPr>
+      <w:r>
+        <w:t>I</w:t>
+      </w:r>
+      <w:r>
+        <w:t>nterpretation der Ergebnisse im Kontext der ursprünglichen Problemstellung.</w:t>
+      </w:r>
+    </w:p>
+    <w:p>
+      <w:pPr>
+        <w:pStyle w:val="Listenabsatz"/>
+        <w:numPr>
+          <w:ilvl w:val="1"/>
+          <w:numId w:val="22"/>
+        </w:numPr>
+      </w:pPr>
+      <w:r>
+        <w:t>Reflexion über Herausforderungen und Limitationen bei der Umsetzung und Evaluierung.</w:t>
+      </w:r>
+    </w:p>
+    <w:p>
+      <w:pPr>
+        <w:pStyle w:val="Listenabsatz"/>
+        <w:numPr>
+          <w:ilvl w:val="1"/>
+          <w:numId w:val="22"/>
+        </w:numPr>
+      </w:pPr>
+      <w:r>
         <w:t xml:space="preserve">Betrachtung der </w:t>
       </w:r>
       <w:r>
@@ -3630,7 +3816,7 @@
   <w:abstractNum w:abstractNumId="21" w15:restartNumberingAfterBreak="0">
     <w:nsid w:val="587E143C"/>
     <w:multiLevelType w:val="multilevel"/>
-    <w:tmpl w:val="0407001F"/>
+    <w:tmpl w:val="D1A2E6A2"/>
     <w:lvl w:ilvl="0">
       <w:start w:val="1"/>
       <w:numFmt w:val="decimal"/>
@@ -3646,8 +3832,12 @@
       <w:lvlText w:val="%1.%2."/>
       <w:lvlJc w:val="left"/>
       <w:pPr>
-        <w:ind w:left="792" w:hanging="432"/>
-      </w:pPr>
+        <w:ind w:left="857" w:hanging="432"/>
+      </w:pPr>
+      <w:rPr>
+        <w:b w:val="0"/>
+        <w:bCs w:val="0"/>
+      </w:rPr>
     </w:lvl>
     <w:lvl w:ilvl="2">
       <w:start w:val="1"/>

</xml_diff>